<commit_message>
Aggiunti controlli servlet bill e cambiato parametro in "get"
</commit_message>
<xml_diff>
--- a/Doc/Doc_GCI16.docx
+++ b/Doc/Doc_GCI16.docx
@@ -25159,7 +25159,7 @@
             <v:path o:extrusionok="f" gradientshapeok="t" o:connecttype="rect"/>
             <o:lock v:ext="edit" aspectratio="t"/>
           </v:shapetype>
-          <v:shape id="_x0000_i1025" type="#_x0000_t75" style="width:283.2pt;height:252pt">
+          <v:shape id="_x0000_i1025" type="#_x0000_t75" style="width:283.5pt;height:252pt">
             <v:imagedata r:id="rId11" o:title="LoginMockup"/>
           </v:shape>
         </w:pict>
@@ -25185,7 +25185,7 @@
           <w:lang w:val="en-GB"/>
         </w:rPr>
         <w:pict>
-          <v:shape id="_x0000_i1026" type="#_x0000_t75" style="width:177.6pt;height:358.8pt">
+          <v:shape id="_x0000_i1026" type="#_x0000_t75" style="width:177.75pt;height:358.5pt">
             <v:imagedata r:id="rId12" o:title="LoginMockupApp"/>
           </v:shape>
         </w:pict>
@@ -25218,7 +25218,7 @@
           <w:lang w:val="en-GB"/>
         </w:rPr>
         <w:pict>
-          <v:shape id="_x0000_i1027" type="#_x0000_t75" style="width:320.4pt;height:285.6pt">
+          <v:shape id="_x0000_i1027" type="#_x0000_t75" style="width:320.25pt;height:285.75pt">
             <v:imagedata r:id="rId13" o:title="Startpage"/>
           </v:shape>
         </w:pict>
@@ -25250,7 +25250,7 @@
           <w:lang w:val="en-GB"/>
         </w:rPr>
         <w:pict>
-          <v:shape id="_x0000_i1028" type="#_x0000_t75" style="width:482.4pt;height:405.6pt">
+          <v:shape id="_x0000_i1028" type="#_x0000_t75" style="width:482.25pt;height:405.75pt">
             <v:imagedata r:id="rId14" o:title="Payment Orders"/>
           </v:shape>
         </w:pict>
@@ -25290,7 +25290,7 @@
           <w:lang w:val="en-GB"/>
         </w:rPr>
         <w:pict>
-          <v:shape id="_x0000_i1029" type="#_x0000_t75" style="width:478.8pt;height:366pt">
+          <v:shape id="_x0000_i1029" type="#_x0000_t75" style="width:478.5pt;height:366pt">
             <v:imagedata r:id="rId15" o:title="BillMockup"/>
           </v:shape>
         </w:pict>
@@ -25322,7 +25322,7 @@
           <w:lang w:val="en-GB"/>
         </w:rPr>
         <w:pict>
-          <v:shape id="_x0000_i1030" type="#_x0000_t75" style="width:307.2pt;height:177.6pt">
+          <v:shape id="_x0000_i1030" type="#_x0000_t75" style="width:307.5pt;height:177.75pt">
             <v:imagedata r:id="rId16" o:title="Confirm"/>
           </v:shape>
         </w:pict>
@@ -25355,7 +25355,7 @@
           <w:lang w:val="en-GB"/>
         </w:rPr>
         <w:pict>
-          <v:shape id="_x0000_i1031" type="#_x0000_t75" style="width:231.6pt;height:135.6pt">
+          <v:shape id="_x0000_i1031" type="#_x0000_t75" style="width:231.75pt;height:135.75pt">
             <v:imagedata r:id="rId17" o:title="Operation success"/>
           </v:shape>
         </w:pict>
@@ -25387,7 +25387,7 @@
           <w:lang w:val="en-GB"/>
         </w:rPr>
         <w:pict>
-          <v:shape id="_x0000_i1032" type="#_x0000_t75" style="width:201.6pt;height:409.2pt;mso-position-vertical:absolute">
+          <v:shape id="_x0000_i1032" type="#_x0000_t75" style="width:201.75pt;height:409.5pt;mso-position-vertical:absolute">
             <v:imagedata r:id="rId18" o:title="Readings Main"/>
           </v:shape>
         </w:pict>
@@ -25420,7 +25420,7 @@
           <w:lang w:val="en-GB"/>
         </w:rPr>
         <w:pict>
-          <v:shape id="_x0000_i1033" type="#_x0000_t75" style="width:201.6pt;height:406.8pt;mso-position-vertical:absolute">
+          <v:shape id="_x0000_i1033" type="#_x0000_t75" style="width:201.75pt;height:406.5pt;mso-position-vertical:absolute">
             <v:imagedata r:id="rId19" o:title="Save Reading"/>
           </v:shape>
         </w:pict>
@@ -25453,7 +25453,7 @@
           <w:lang w:val="en-GB"/>
         </w:rPr>
         <w:pict>
-          <v:shape id="_x0000_i1034" type="#_x0000_t75" style="width:201.6pt;height:406.8pt;mso-position-vertical:absolute">
+          <v:shape id="_x0000_i1034" type="#_x0000_t75" style="width:201.75pt;height:406.5pt;mso-position-vertical:absolute">
             <v:imagedata r:id="rId20" o:title="Confirm Reading"/>
           </v:shape>
         </w:pict>
@@ -25486,7 +25486,7 @@
           <w:lang w:val="en-GB"/>
         </w:rPr>
         <w:pict>
-          <v:shape id="_x0000_i1035" type="#_x0000_t75" style="width:201.6pt;height:406.8pt;mso-position-vertical:absolute">
+          <v:shape id="_x0000_i1035" type="#_x0000_t75" style="width:201.75pt;height:406.5pt;mso-position-vertical:absolute">
             <v:imagedata r:id="rId21" o:title="Successful Sending"/>
           </v:shape>
         </w:pict>
@@ -25519,7 +25519,7 @@
           <w:lang w:val="en-GB"/>
         </w:rPr>
         <w:pict>
-          <v:shape id="_x0000_i1036" type="#_x0000_t75" style="width:201.6pt;height:406.8pt;mso-position-vertical:absolute">
+          <v:shape id="_x0000_i1036" type="#_x0000_t75" style="width:201.75pt;height:406.5pt;mso-position-vertical:absolute">
             <v:imagedata r:id="rId22" o:title="Failed Sending"/>
           </v:shape>
         </w:pict>
@@ -25597,7 +25597,7 @@
       </w:pPr>
       <w:r>
         <w:pict>
-          <v:shape id="_x0000_i1037" type="#_x0000_t75" style="width:1062pt;height:529.2pt;mso-position-horizontal:absolute;mso-position-horizontal-relative:page;mso-position-vertical:absolute;mso-position-vertical-relative:page">
+          <v:shape id="_x0000_i1037" type="#_x0000_t75" style="width:1062pt;height:529.5pt;mso-position-horizontal:absolute;mso-position-horizontal-relative:page;mso-position-vertical:absolute;mso-position-vertical-relative:page">
             <v:imagedata r:id="rId23" o:title="EntityBoundaryControl"/>
           </v:shape>
         </w:pict>
@@ -25665,7 +25665,7 @@
           <w:lang w:val="en-GB"/>
         </w:rPr>
         <w:pict>
-          <v:shape id="_x0000_i1038" type="#_x0000_t75" style="width:510pt;height:170.4pt">
+          <v:shape id="_x0000_i1038" type="#_x0000_t75" style="width:510pt;height:170.25pt">
             <v:imagedata r:id="rId24" o:title="IssueEBC"/>
           </v:shape>
         </w:pict>
@@ -25689,7 +25689,7 @@
           <w:lang w:val="en-GB"/>
         </w:rPr>
         <w:pict>
-          <v:shape id="_x0000_i1039" type="#_x0000_t75" style="width:511.2pt;height:112.8pt">
+          <v:shape id="_x0000_i1039" type="#_x0000_t75" style="width:511.5pt;height:112.5pt">
             <v:imagedata r:id="rId25" o:title="Save As Paid EBC"/>
           </v:shape>
         </w:pict>
@@ -25713,7 +25713,7 @@
           <w:lang w:val="en-GB"/>
         </w:rPr>
         <w:pict>
-          <v:shape id="_x0000_i1040" type="#_x0000_t75" style="width:508.8pt;height:92.4pt">
+          <v:shape id="_x0000_i1040" type="#_x0000_t75" style="width:508.5pt;height:92.25pt">
             <v:imagedata r:id="rId26" o:title="Save As Suspended EBC"/>
           </v:shape>
         </w:pict>
@@ -25737,7 +25737,7 @@
           <w:lang w:val="en-GB"/>
         </w:rPr>
         <w:pict>
-          <v:shape id="_x0000_i1041" type="#_x0000_t75" style="width:508.8pt;height:111.6pt">
+          <v:shape id="_x0000_i1041" type="#_x0000_t75" style="width:508.5pt;height:111.75pt">
             <v:imagedata r:id="rId27" o:title="Reissue EBC"/>
           </v:shape>
         </w:pict>
@@ -25762,7 +25762,7 @@
         </w:rPr>
         <w:lastRenderedPageBreak/>
         <w:pict>
-          <v:shape id="_x0000_i1042" type="#_x0000_t75" style="width:502.8pt;height:112.8pt">
+          <v:shape id="_x0000_i1042" type="#_x0000_t75" style="width:502.5pt;height:112.5pt">
             <v:imagedata r:id="rId28" o:title="SaveAsNotPertinentEBC"/>
           </v:shape>
         </w:pict>
@@ -25786,7 +25786,7 @@
           <w:lang w:val="en-GB"/>
         </w:rPr>
         <w:pict>
-          <v:shape id="_x0000_i1043" type="#_x0000_t75" style="width:513.6pt;height:104.4pt">
+          <v:shape id="_x0000_i1043" type="#_x0000_t75" style="width:513.75pt;height:104.25pt">
             <v:imagedata r:id="rId29" o:title="Delete"/>
           </v:shape>
         </w:pict>
@@ -25810,7 +25810,7 @@
           <w:lang w:val="en-GB"/>
         </w:rPr>
         <w:pict>
-          <v:shape id="_x0000_i1044" type="#_x0000_t75" style="width:514.8pt;height:268.8pt">
+          <v:shape id="_x0000_i1044" type="#_x0000_t75" style="width:514.5pt;height:268.5pt">
             <v:imagedata r:id="rId30" o:title="Create"/>
           </v:shape>
         </w:pict>
@@ -28708,6 +28708,7 @@
       <w:pPr>
         <w:jc w:val="center"/>
       </w:pPr>
+      <w:bookmarkStart w:id="0" w:name="_GoBack"/>
       <w:r>
         <w:rPr>
           <w:noProof/>
@@ -28756,13 +28757,12 @@
           </wp:inline>
         </w:drawing>
       </w:r>
+      <w:bookmarkEnd w:id="0"/>
     </w:p>
     <w:p>
       <w:r>
         <w:br w:type="page"/>
       </w:r>
-      <w:bookmarkStart w:id="0" w:name="_GoBack"/>
-      <w:bookmarkEnd w:id="0"/>
     </w:p>
     <w:p/>
     <w:p>
@@ -31638,7 +31638,7 @@
 </file>
 
 <file path=customXml/itemProps1.xml><?xml version="1.0" encoding="utf-8"?>
-<ds:datastoreItem xmlns:ds="http://schemas.openxmlformats.org/officeDocument/2006/customXml" ds:itemID="{447765C0-ACA1-4740-8A95-14720D548FC9}">
+<ds:datastoreItem xmlns:ds="http://schemas.openxmlformats.org/officeDocument/2006/customXml" ds:itemID="{588D034A-7490-4FC8-B3CD-E3A5A56FD7A5}">
   <ds:schemaRefs>
     <ds:schemaRef ds:uri="http://schemas.openxmlformats.org/officeDocument/2006/bibliography"/>
   </ds:schemaRefs>

</xml_diff>

<commit_message>
Aggiunti mockito e jUnit al documento
</commit_message>
<xml_diff>
--- a/Doc/Doc_GCI16.docx
+++ b/Doc/Doc_GCI16.docx
@@ -1,6 +1,6 @@
 
 <file path=word/document.xml><?xml version="1.0" encoding="utf-8"?>
-<w:document xmlns:wpc="http://schemas.microsoft.com/office/word/2010/wordprocessingCanvas" xmlns:cx="http://schemas.microsoft.com/office/drawing/2014/chartex" xmlns:mc="http://schemas.openxmlformats.org/markup-compatibility/2006" xmlns:o="urn:schemas-microsoft-com:office:office" xmlns:r="http://schemas.openxmlformats.org/officeDocument/2006/relationships" xmlns:m="http://schemas.openxmlformats.org/officeDocument/2006/math" xmlns:v="urn:schemas-microsoft-com:vml" xmlns:wp14="http://schemas.microsoft.com/office/word/2010/wordprocessingDrawing" xmlns:wp="http://schemas.openxmlformats.org/drawingml/2006/wordprocessingDrawing" xmlns:w10="urn:schemas-microsoft-com:office:word" xmlns:w="http://schemas.openxmlformats.org/wordprocessingml/2006/main" xmlns:w14="http://schemas.microsoft.com/office/word/2010/wordml" xmlns:w15="http://schemas.microsoft.com/office/word/2012/wordml" xmlns:w16se="http://schemas.microsoft.com/office/word/2015/wordml/symex" xmlns:wpg="http://schemas.microsoft.com/office/word/2010/wordprocessingGroup" xmlns:wpi="http://schemas.microsoft.com/office/word/2010/wordprocessingInk" xmlns:wne="http://schemas.microsoft.com/office/word/2006/wordml" xmlns:wps="http://schemas.microsoft.com/office/word/2010/wordprocessingShape" mc:Ignorable="w14 w15 w16se wp14">
+<w:document xmlns:wpc="http://schemas.microsoft.com/office/word/2010/wordprocessingCanvas" xmlns:cx="http://schemas.microsoft.com/office/drawing/2014/chartex" xmlns:cx1="http://schemas.microsoft.com/office/drawing/2015/9/8/chartex" xmlns:cx2="http://schemas.microsoft.com/office/drawing/2015/10/21/chartex" xmlns:cx3="http://schemas.microsoft.com/office/drawing/2016/5/9/chartex" xmlns:cx4="http://schemas.microsoft.com/office/drawing/2016/5/10/chartex" xmlns:cx5="http://schemas.microsoft.com/office/drawing/2016/5/11/chartex" xmlns:cx6="http://schemas.microsoft.com/office/drawing/2016/5/12/chartex" xmlns:cx7="http://schemas.microsoft.com/office/drawing/2016/5/13/chartex" xmlns:cx8="http://schemas.microsoft.com/office/drawing/2016/5/14/chartex" xmlns:mc="http://schemas.openxmlformats.org/markup-compatibility/2006" xmlns:aink="http://schemas.microsoft.com/office/drawing/2016/ink" xmlns:am3d="http://schemas.microsoft.com/office/drawing/2017/model3d" xmlns:o="urn:schemas-microsoft-com:office:office" xmlns:r="http://schemas.openxmlformats.org/officeDocument/2006/relationships" xmlns:m="http://schemas.openxmlformats.org/officeDocument/2006/math" xmlns:v="urn:schemas-microsoft-com:vml" xmlns:wp14="http://schemas.microsoft.com/office/word/2010/wordprocessingDrawing" xmlns:wp="http://schemas.openxmlformats.org/drawingml/2006/wordprocessingDrawing" xmlns:w10="urn:schemas-microsoft-com:office:word" xmlns:w="http://schemas.openxmlformats.org/wordprocessingml/2006/main" xmlns:w14="http://schemas.microsoft.com/office/word/2010/wordml" xmlns:w15="http://schemas.microsoft.com/office/word/2012/wordml" xmlns:w16cid="http://schemas.microsoft.com/office/word/2016/wordml/cid" xmlns:w16se="http://schemas.microsoft.com/office/word/2015/wordml/symex" xmlns:wpg="http://schemas.microsoft.com/office/word/2010/wordprocessingGroup" xmlns:wpi="http://schemas.microsoft.com/office/word/2010/wordprocessingInk" xmlns:wne="http://schemas.microsoft.com/office/word/2006/wordml" xmlns:wps="http://schemas.microsoft.com/office/word/2010/wordprocessingShape" mc:Ignorable="w14 w15 w16se w16cid wp14">
   <w:body>
     <w:p>
       <w:pPr>
@@ -28415,6 +28415,135 @@
           </w:p>
         </w:tc>
       </w:tr>
+      <w:tr>
+        <w:trPr>
+          <w:cnfStyle w:val="000000100000" w:firstRow="0" w:lastRow="0" w:firstColumn="0" w:lastColumn="0" w:oddVBand="0" w:evenVBand="0" w:oddHBand="1" w:evenHBand="0" w:firstRowFirstColumn="0" w:firstRowLastColumn="0" w:lastRowFirstColumn="0" w:lastRowLastColumn="0"/>
+        </w:trPr>
+        <w:tc>
+          <w:tcPr>
+            <w:cnfStyle w:val="001000000000" w:firstRow="0" w:lastRow="0" w:firstColumn="1" w:lastColumn="0" w:oddVBand="0" w:evenVBand="0" w:oddHBand="0" w:evenHBand="0" w:firstRowFirstColumn="0" w:firstRowLastColumn="0" w:lastRowFirstColumn="0" w:lastRowLastColumn="0"/>
+            <w:tcW w:w="3209" w:type="dxa"/>
+          </w:tcPr>
+          <w:p>
+            <w:pPr>
+              <w:jc w:val="center"/>
+              <w:rPr>
+                <w:b w:val="0"/>
+                <w:lang w:val="en" w:eastAsia="it-IT"/>
+              </w:rPr>
+            </w:pPr>
+            <w:r>
+              <w:rPr>
+                <w:b w:val="0"/>
+                <w:lang w:val="en" w:eastAsia="it-IT"/>
+              </w:rPr>
+              <w:t>jUnit</w:t>
+            </w:r>
+          </w:p>
+        </w:tc>
+        <w:tc>
+          <w:tcPr>
+            <w:tcW w:w="3210" w:type="dxa"/>
+          </w:tcPr>
+          <w:p>
+            <w:pPr>
+              <w:jc w:val="center"/>
+              <w:cnfStyle w:val="000000100000" w:firstRow="0" w:lastRow="0" w:firstColumn="0" w:lastColumn="0" w:oddVBand="0" w:evenVBand="0" w:oddHBand="1" w:evenHBand="0" w:firstRowFirstColumn="0" w:firstRowLastColumn="0" w:lastRowFirstColumn="0" w:lastRowLastColumn="0"/>
+              <w:rPr>
+                <w:lang w:val="en" w:eastAsia="it-IT"/>
+              </w:rPr>
+            </w:pPr>
+            <w:r>
+              <w:rPr>
+                <w:lang w:val="en" w:eastAsia="it-IT"/>
+              </w:rPr>
+              <w:t>4.9</w:t>
+            </w:r>
+          </w:p>
+        </w:tc>
+        <w:tc>
+          <w:tcPr>
+            <w:tcW w:w="3210" w:type="dxa"/>
+          </w:tcPr>
+          <w:p>
+            <w:pPr>
+              <w:cnfStyle w:val="000000100000" w:firstRow="0" w:lastRow="0" w:firstColumn="0" w:lastColumn="0" w:oddVBand="0" w:evenVBand="0" w:oddHBand="1" w:evenHBand="0" w:firstRowFirstColumn="0" w:firstRowLastColumn="0" w:lastRowFirstColumn="0" w:lastRowLastColumn="0"/>
+              <w:rPr>
+                <w:lang w:val="en" w:eastAsia="it-IT"/>
+              </w:rPr>
+            </w:pPr>
+            <w:r>
+              <w:rPr>
+                <w:lang w:val="en" w:eastAsia="it-IT"/>
+              </w:rPr>
+              <w:t>Unit Testing</w:t>
+            </w:r>
+          </w:p>
+        </w:tc>
+      </w:tr>
+      <w:tr>
+        <w:tc>
+          <w:tcPr>
+            <w:cnfStyle w:val="001000000000" w:firstRow="0" w:lastRow="0" w:firstColumn="1" w:lastColumn="0" w:oddVBand="0" w:evenVBand="0" w:oddHBand="0" w:evenHBand="0" w:firstRowFirstColumn="0" w:firstRowLastColumn="0" w:lastRowFirstColumn="0" w:lastRowLastColumn="0"/>
+            <w:tcW w:w="3209" w:type="dxa"/>
+          </w:tcPr>
+          <w:p>
+            <w:pPr>
+              <w:jc w:val="center"/>
+              <w:rPr>
+                <w:b w:val="0"/>
+                <w:lang w:val="en" w:eastAsia="it-IT"/>
+              </w:rPr>
+            </w:pPr>
+            <w:r>
+              <w:rPr>
+                <w:b w:val="0"/>
+                <w:lang w:val="en" w:eastAsia="it-IT"/>
+              </w:rPr>
+              <w:t>Mockito</w:t>
+            </w:r>
+          </w:p>
+        </w:tc>
+        <w:tc>
+          <w:tcPr>
+            <w:tcW w:w="3210" w:type="dxa"/>
+          </w:tcPr>
+          <w:p>
+            <w:pPr>
+              <w:jc w:val="center"/>
+              <w:cnfStyle w:val="000000000000" w:firstRow="0" w:lastRow="0" w:firstColumn="0" w:lastColumn="0" w:oddVBand="0" w:evenVBand="0" w:oddHBand="0" w:evenHBand="0" w:firstRowFirstColumn="0" w:firstRowLastColumn="0" w:lastRowFirstColumn="0" w:lastRowLastColumn="0"/>
+              <w:rPr>
+                <w:lang w:val="en" w:eastAsia="it-IT"/>
+              </w:rPr>
+            </w:pPr>
+            <w:r>
+              <w:rPr>
+                <w:lang w:val="en" w:eastAsia="it-IT"/>
+              </w:rPr>
+              <w:t>1.9.1</w:t>
+            </w:r>
+          </w:p>
+        </w:tc>
+        <w:tc>
+          <w:tcPr>
+            <w:tcW w:w="3210" w:type="dxa"/>
+          </w:tcPr>
+          <w:p>
+            <w:pPr>
+              <w:cnfStyle w:val="000000000000" w:firstRow="0" w:lastRow="0" w:firstColumn="0" w:lastColumn="0" w:oddVBand="0" w:evenVBand="0" w:oddHBand="0" w:evenHBand="0" w:firstRowFirstColumn="0" w:firstRowLastColumn="0" w:lastRowFirstColumn="0" w:lastRowLastColumn="0"/>
+              <w:rPr>
+                <w:lang w:val="en" w:eastAsia="it-IT"/>
+              </w:rPr>
+            </w:pPr>
+            <w:r>
+              <w:rPr>
+                <w:lang w:val="en" w:eastAsia="it-IT"/>
+              </w:rPr>
+              <w:t>Unit Testing</w:t>
+            </w:r>
+          </w:p>
+        </w:tc>
+      </w:tr>
     </w:tbl>
     <w:p>
       <w:pPr>
@@ -28545,6 +28674,28 @@
         </w:rPr>
         <w:t xml:space="preserve"> that provides drivers for Oracle Databases.</w:t>
       </w:r>
+    </w:p>
+    <w:p>
+      <w:pPr>
+        <w:rPr>
+          <w:rStyle w:val="st"/>
+        </w:rPr>
+      </w:pPr>
+      <w:r>
+        <w:rPr>
+          <w:rStyle w:val="st"/>
+          <w:i/>
+        </w:rPr>
+        <w:t>Mockito</w:t>
+      </w:r>
+      <w:r>
+        <w:rPr>
+          <w:rStyle w:val="st"/>
+        </w:rPr>
+        <w:t xml:space="preserve"> is a Java library that provides an easy way to create stub classes for jUnit testing.</w:t>
+      </w:r>
+      <w:bookmarkStart w:id="0" w:name="_GoBack"/>
+      <w:bookmarkEnd w:id="0"/>
     </w:p>
     <w:p>
       <w:pPr>
@@ -28708,7 +28859,6 @@
       <w:pPr>
         <w:jc w:val="center"/>
       </w:pPr>
-      <w:bookmarkStart w:id="0" w:name="_GoBack"/>
       <w:r>
         <w:rPr>
           <w:noProof/>
@@ -28757,7 +28907,6 @@
           </wp:inline>
         </w:drawing>
       </w:r>
-      <w:bookmarkEnd w:id="0"/>
     </w:p>
     <w:p>
       <w:r>
@@ -30150,7 +30299,7 @@
 </file>
 
 <file path=word/endnotes.xml><?xml version="1.0" encoding="utf-8"?>
-<w:endnotes xmlns:wpc="http://schemas.microsoft.com/office/word/2010/wordprocessingCanvas" xmlns:cx="http://schemas.microsoft.com/office/drawing/2014/chartex" xmlns:mc="http://schemas.openxmlformats.org/markup-compatibility/2006" xmlns:o="urn:schemas-microsoft-com:office:office" xmlns:r="http://schemas.openxmlformats.org/officeDocument/2006/relationships" xmlns:m="http://schemas.openxmlformats.org/officeDocument/2006/math" xmlns:v="urn:schemas-microsoft-com:vml" xmlns:wp14="http://schemas.microsoft.com/office/word/2010/wordprocessingDrawing" xmlns:wp="http://schemas.openxmlformats.org/drawingml/2006/wordprocessingDrawing" xmlns:w10="urn:schemas-microsoft-com:office:word" xmlns:w="http://schemas.openxmlformats.org/wordprocessingml/2006/main" xmlns:w14="http://schemas.microsoft.com/office/word/2010/wordml" xmlns:w15="http://schemas.microsoft.com/office/word/2012/wordml" xmlns:w16se="http://schemas.microsoft.com/office/word/2015/wordml/symex" xmlns:wpg="http://schemas.microsoft.com/office/word/2010/wordprocessingGroup" xmlns:wpi="http://schemas.microsoft.com/office/word/2010/wordprocessingInk" xmlns:wne="http://schemas.microsoft.com/office/word/2006/wordml" xmlns:wps="http://schemas.microsoft.com/office/word/2010/wordprocessingShape" mc:Ignorable="w14 w15 w16se wp14">
+<w:endnotes xmlns:wpc="http://schemas.microsoft.com/office/word/2010/wordprocessingCanvas" xmlns:cx="http://schemas.microsoft.com/office/drawing/2014/chartex" xmlns:cx1="http://schemas.microsoft.com/office/drawing/2015/9/8/chartex" xmlns:cx2="http://schemas.microsoft.com/office/drawing/2015/10/21/chartex" xmlns:cx3="http://schemas.microsoft.com/office/drawing/2016/5/9/chartex" xmlns:cx4="http://schemas.microsoft.com/office/drawing/2016/5/10/chartex" xmlns:cx5="http://schemas.microsoft.com/office/drawing/2016/5/11/chartex" xmlns:cx6="http://schemas.microsoft.com/office/drawing/2016/5/12/chartex" xmlns:cx7="http://schemas.microsoft.com/office/drawing/2016/5/13/chartex" xmlns:cx8="http://schemas.microsoft.com/office/drawing/2016/5/14/chartex" xmlns:mc="http://schemas.openxmlformats.org/markup-compatibility/2006" xmlns:aink="http://schemas.microsoft.com/office/drawing/2016/ink" xmlns:am3d="http://schemas.microsoft.com/office/drawing/2017/model3d" xmlns:o="urn:schemas-microsoft-com:office:office" xmlns:r="http://schemas.openxmlformats.org/officeDocument/2006/relationships" xmlns:m="http://schemas.openxmlformats.org/officeDocument/2006/math" xmlns:v="urn:schemas-microsoft-com:vml" xmlns:wp14="http://schemas.microsoft.com/office/word/2010/wordprocessingDrawing" xmlns:wp="http://schemas.openxmlformats.org/drawingml/2006/wordprocessingDrawing" xmlns:w10="urn:schemas-microsoft-com:office:word" xmlns:w="http://schemas.openxmlformats.org/wordprocessingml/2006/main" xmlns:w14="http://schemas.microsoft.com/office/word/2010/wordml" xmlns:w15="http://schemas.microsoft.com/office/word/2012/wordml" xmlns:w16cid="http://schemas.microsoft.com/office/word/2016/wordml/cid" xmlns:w16se="http://schemas.microsoft.com/office/word/2015/wordml/symex" xmlns:wpg="http://schemas.microsoft.com/office/word/2010/wordprocessingGroup" xmlns:wpi="http://schemas.microsoft.com/office/word/2010/wordprocessingInk" xmlns:wne="http://schemas.microsoft.com/office/word/2006/wordml" xmlns:wps="http://schemas.microsoft.com/office/word/2010/wordprocessingShape" mc:Ignorable="w14 w15 w16se w16cid wp14">
   <w:endnote w:type="separator" w:id="-1">
     <w:p>
       <w:pPr>
@@ -30175,7 +30324,7 @@
 </file>
 
 <file path=word/footnotes.xml><?xml version="1.0" encoding="utf-8"?>
-<w:footnotes xmlns:wpc="http://schemas.microsoft.com/office/word/2010/wordprocessingCanvas" xmlns:cx="http://schemas.microsoft.com/office/drawing/2014/chartex" xmlns:mc="http://schemas.openxmlformats.org/markup-compatibility/2006" xmlns:o="urn:schemas-microsoft-com:office:office" xmlns:r="http://schemas.openxmlformats.org/officeDocument/2006/relationships" xmlns:m="http://schemas.openxmlformats.org/officeDocument/2006/math" xmlns:v="urn:schemas-microsoft-com:vml" xmlns:wp14="http://schemas.microsoft.com/office/word/2010/wordprocessingDrawing" xmlns:wp="http://schemas.openxmlformats.org/drawingml/2006/wordprocessingDrawing" xmlns:w10="urn:schemas-microsoft-com:office:word" xmlns:w="http://schemas.openxmlformats.org/wordprocessingml/2006/main" xmlns:w14="http://schemas.microsoft.com/office/word/2010/wordml" xmlns:w15="http://schemas.microsoft.com/office/word/2012/wordml" xmlns:w16se="http://schemas.microsoft.com/office/word/2015/wordml/symex" xmlns:wpg="http://schemas.microsoft.com/office/word/2010/wordprocessingGroup" xmlns:wpi="http://schemas.microsoft.com/office/word/2010/wordprocessingInk" xmlns:wne="http://schemas.microsoft.com/office/word/2006/wordml" xmlns:wps="http://schemas.microsoft.com/office/word/2010/wordprocessingShape" mc:Ignorable="w14 w15 w16se wp14">
+<w:footnotes xmlns:wpc="http://schemas.microsoft.com/office/word/2010/wordprocessingCanvas" xmlns:cx="http://schemas.microsoft.com/office/drawing/2014/chartex" xmlns:cx1="http://schemas.microsoft.com/office/drawing/2015/9/8/chartex" xmlns:cx2="http://schemas.microsoft.com/office/drawing/2015/10/21/chartex" xmlns:cx3="http://schemas.microsoft.com/office/drawing/2016/5/9/chartex" xmlns:cx4="http://schemas.microsoft.com/office/drawing/2016/5/10/chartex" xmlns:cx5="http://schemas.microsoft.com/office/drawing/2016/5/11/chartex" xmlns:cx6="http://schemas.microsoft.com/office/drawing/2016/5/12/chartex" xmlns:cx7="http://schemas.microsoft.com/office/drawing/2016/5/13/chartex" xmlns:cx8="http://schemas.microsoft.com/office/drawing/2016/5/14/chartex" xmlns:mc="http://schemas.openxmlformats.org/markup-compatibility/2006" xmlns:aink="http://schemas.microsoft.com/office/drawing/2016/ink" xmlns:am3d="http://schemas.microsoft.com/office/drawing/2017/model3d" xmlns:o="urn:schemas-microsoft-com:office:office" xmlns:r="http://schemas.openxmlformats.org/officeDocument/2006/relationships" xmlns:m="http://schemas.openxmlformats.org/officeDocument/2006/math" xmlns:v="urn:schemas-microsoft-com:vml" xmlns:wp14="http://schemas.microsoft.com/office/word/2010/wordprocessingDrawing" xmlns:wp="http://schemas.openxmlformats.org/drawingml/2006/wordprocessingDrawing" xmlns:w10="urn:schemas-microsoft-com:office:word" xmlns:w="http://schemas.openxmlformats.org/wordprocessingml/2006/main" xmlns:w14="http://schemas.microsoft.com/office/word/2010/wordml" xmlns:w15="http://schemas.microsoft.com/office/word/2012/wordml" xmlns:w16cid="http://schemas.microsoft.com/office/word/2016/wordml/cid" xmlns:w16se="http://schemas.microsoft.com/office/word/2015/wordml/symex" xmlns:wpg="http://schemas.microsoft.com/office/word/2010/wordprocessingGroup" xmlns:wpi="http://schemas.microsoft.com/office/word/2010/wordprocessingInk" xmlns:wne="http://schemas.microsoft.com/office/word/2006/wordml" xmlns:wps="http://schemas.microsoft.com/office/word/2010/wordprocessingShape" mc:Ignorable="w14 w15 w16se w16cid wp14">
   <w:footnote w:type="separator" w:id="-1">
     <w:p>
       <w:pPr>
@@ -30200,7 +30349,7 @@
 </file>
 
 <file path=word/numbering.xml><?xml version="1.0" encoding="utf-8"?>
-<w:numbering xmlns:wpc="http://schemas.microsoft.com/office/word/2010/wordprocessingCanvas" xmlns:cx="http://schemas.microsoft.com/office/drawing/2014/chartex" xmlns:mc="http://schemas.openxmlformats.org/markup-compatibility/2006" xmlns:o="urn:schemas-microsoft-com:office:office" xmlns:r="http://schemas.openxmlformats.org/officeDocument/2006/relationships" xmlns:m="http://schemas.openxmlformats.org/officeDocument/2006/math" xmlns:v="urn:schemas-microsoft-com:vml" xmlns:wp14="http://schemas.microsoft.com/office/word/2010/wordprocessingDrawing" xmlns:wp="http://schemas.openxmlformats.org/drawingml/2006/wordprocessingDrawing" xmlns:w10="urn:schemas-microsoft-com:office:word" xmlns:w="http://schemas.openxmlformats.org/wordprocessingml/2006/main" xmlns:w14="http://schemas.microsoft.com/office/word/2010/wordml" xmlns:w15="http://schemas.microsoft.com/office/word/2012/wordml" xmlns:w16se="http://schemas.microsoft.com/office/word/2015/wordml/symex" xmlns:wpg="http://schemas.microsoft.com/office/word/2010/wordprocessingGroup" xmlns:wpi="http://schemas.microsoft.com/office/word/2010/wordprocessingInk" xmlns:wne="http://schemas.microsoft.com/office/word/2006/wordml" xmlns:wps="http://schemas.microsoft.com/office/word/2010/wordprocessingShape" mc:Ignorable="w14 w15 w16se wp14">
+<w:numbering xmlns:wpc="http://schemas.microsoft.com/office/word/2010/wordprocessingCanvas" xmlns:cx="http://schemas.microsoft.com/office/drawing/2014/chartex" xmlns:cx1="http://schemas.microsoft.com/office/drawing/2015/9/8/chartex" xmlns:cx2="http://schemas.microsoft.com/office/drawing/2015/10/21/chartex" xmlns:cx3="http://schemas.microsoft.com/office/drawing/2016/5/9/chartex" xmlns:cx4="http://schemas.microsoft.com/office/drawing/2016/5/10/chartex" xmlns:cx5="http://schemas.microsoft.com/office/drawing/2016/5/11/chartex" xmlns:cx6="http://schemas.microsoft.com/office/drawing/2016/5/12/chartex" xmlns:cx7="http://schemas.microsoft.com/office/drawing/2016/5/13/chartex" xmlns:cx8="http://schemas.microsoft.com/office/drawing/2016/5/14/chartex" xmlns:mc="http://schemas.openxmlformats.org/markup-compatibility/2006" xmlns:aink="http://schemas.microsoft.com/office/drawing/2016/ink" xmlns:am3d="http://schemas.microsoft.com/office/drawing/2017/model3d" xmlns:o="urn:schemas-microsoft-com:office:office" xmlns:r="http://schemas.openxmlformats.org/officeDocument/2006/relationships" xmlns:m="http://schemas.openxmlformats.org/officeDocument/2006/math" xmlns:v="urn:schemas-microsoft-com:vml" xmlns:wp14="http://schemas.microsoft.com/office/word/2010/wordprocessingDrawing" xmlns:wp="http://schemas.openxmlformats.org/drawingml/2006/wordprocessingDrawing" xmlns:w10="urn:schemas-microsoft-com:office:word" xmlns:w="http://schemas.openxmlformats.org/wordprocessingml/2006/main" xmlns:w14="http://schemas.microsoft.com/office/word/2010/wordml" xmlns:w15="http://schemas.microsoft.com/office/word/2012/wordml" xmlns:w16cid="http://schemas.microsoft.com/office/word/2016/wordml/cid" xmlns:w16se="http://schemas.microsoft.com/office/word/2015/wordml/symex" xmlns:wpg="http://schemas.microsoft.com/office/word/2010/wordprocessingGroup" xmlns:wpi="http://schemas.microsoft.com/office/word/2010/wordprocessingInk" xmlns:wne="http://schemas.microsoft.com/office/word/2006/wordml" xmlns:wps="http://schemas.microsoft.com/office/word/2010/wordprocessingShape" mc:Ignorable="w14 w15 w16se w16cid wp14">
   <w:abstractNum w:abstractNumId="0" w15:restartNumberingAfterBreak="0">
     <w:nsid w:val="01833A31"/>
     <w:multiLevelType w:val="multilevel"/>
@@ -30419,7 +30568,7 @@
 </file>
 
 <file path=word/styles.xml><?xml version="1.0" encoding="utf-8"?>
-<w:styles xmlns:mc="http://schemas.openxmlformats.org/markup-compatibility/2006" xmlns:r="http://schemas.openxmlformats.org/officeDocument/2006/relationships" xmlns:w="http://schemas.openxmlformats.org/wordprocessingml/2006/main" xmlns:w14="http://schemas.microsoft.com/office/word/2010/wordml" xmlns:w15="http://schemas.microsoft.com/office/word/2012/wordml" xmlns:w16se="http://schemas.microsoft.com/office/word/2015/wordml/symex" mc:Ignorable="w14 w15 w16se">
+<w:styles xmlns:mc="http://schemas.openxmlformats.org/markup-compatibility/2006" xmlns:r="http://schemas.openxmlformats.org/officeDocument/2006/relationships" xmlns:w="http://schemas.openxmlformats.org/wordprocessingml/2006/main" xmlns:w14="http://schemas.microsoft.com/office/word/2010/wordml" xmlns:w15="http://schemas.microsoft.com/office/word/2012/wordml" xmlns:w16cid="http://schemas.microsoft.com/office/word/2016/wordml/cid" xmlns:w16se="http://schemas.microsoft.com/office/word/2015/wordml/symex" mc:Ignorable="w14 w15 w16se w16cid">
   <w:docDefaults>
     <w:rPrDefault>
       <w:rPr>
@@ -30435,7 +30584,7 @@
       </w:pPr>
     </w:pPrDefault>
   </w:docDefaults>
-  <w:latentStyles w:defLockedState="0" w:defUIPriority="99" w:defSemiHidden="0" w:defUnhideWhenUsed="0" w:defQFormat="0" w:count="371">
+  <w:latentStyles w:defLockedState="0" w:defUIPriority="99" w:defSemiHidden="0" w:defUnhideWhenUsed="0" w:defQFormat="0" w:count="375">
     <w:lsdException w:name="Normal" w:uiPriority="0" w:qFormat="1"/>
     <w:lsdException w:name="heading 1" w:uiPriority="9" w:qFormat="1"/>
     <w:lsdException w:name="heading 2" w:semiHidden="1" w:uiPriority="9" w:unhideWhenUsed="1" w:qFormat="1"/>
@@ -30541,7 +30690,6 @@
     <w:lsdException w:name="HTML Sample" w:semiHidden="1" w:unhideWhenUsed="1"/>
     <w:lsdException w:name="HTML Typewriter" w:semiHidden="1" w:unhideWhenUsed="1"/>
     <w:lsdException w:name="HTML Variable" w:semiHidden="1" w:unhideWhenUsed="1"/>
-    <w:lsdException w:name="Normal Table" w:semiHidden="1" w:unhideWhenUsed="1"/>
     <w:lsdException w:name="annotation subject" w:semiHidden="1" w:unhideWhenUsed="1"/>
     <w:lsdException w:name="No List" w:semiHidden="1" w:unhideWhenUsed="1"/>
     <w:lsdException w:name="Outline List 1" w:semiHidden="1" w:unhideWhenUsed="1"/>
@@ -30585,10 +30733,8 @@
     <w:lsdException w:name="Table Elegant" w:semiHidden="1" w:unhideWhenUsed="1"/>
     <w:lsdException w:name="Table Professional" w:semiHidden="1" w:unhideWhenUsed="1"/>
     <w:lsdException w:name="Table Subtle 1" w:semiHidden="1" w:unhideWhenUsed="1"/>
-    <w:lsdException w:name="Table Subtle 2" w:semiHidden="1" w:unhideWhenUsed="1"/>
     <w:lsdException w:name="Table Web 1" w:semiHidden="1" w:unhideWhenUsed="1"/>
     <w:lsdException w:name="Table Web 2" w:semiHidden="1" w:unhideWhenUsed="1"/>
-    <w:lsdException w:name="Table Web 3" w:semiHidden="1" w:unhideWhenUsed="1"/>
     <w:lsdException w:name="Balloon Text" w:semiHidden="1" w:unhideWhenUsed="1"/>
     <w:lsdException w:name="Table Grid" w:uiPriority="39"/>
     <w:lsdException w:name="Table Theme" w:semiHidden="1" w:unhideWhenUsed="1"/>
@@ -30807,6 +30953,10 @@
     <w:lsdException w:name="List Table 5 Dark Accent 6" w:uiPriority="50"/>
     <w:lsdException w:name="List Table 6 Colorful Accent 6" w:uiPriority="51"/>
     <w:lsdException w:name="List Table 7 Colorful Accent 6" w:uiPriority="52"/>
+    <w:lsdException w:name="Mention" w:semiHidden="1" w:unhideWhenUsed="1"/>
+    <w:lsdException w:name="Smart Hyperlink" w:semiHidden="1" w:unhideWhenUsed="1"/>
+    <w:lsdException w:name="Hashtag" w:semiHidden="1" w:unhideWhenUsed="1"/>
+    <w:lsdException w:name="Unresolved Mention" w:semiHidden="1" w:unhideWhenUsed="1"/>
   </w:latentStyles>
   <w:style w:type="paragraph" w:default="1" w:styleId="Normale">
     <w:name w:val="Normal"/>
@@ -31638,7 +31788,7 @@
 </file>
 
 <file path=customXml/itemProps1.xml><?xml version="1.0" encoding="utf-8"?>
-<ds:datastoreItem xmlns:ds="http://schemas.openxmlformats.org/officeDocument/2006/customXml" ds:itemID="{588D034A-7490-4FC8-B3CD-E3A5A56FD7A5}">
+<ds:datastoreItem xmlns:ds="http://schemas.openxmlformats.org/officeDocument/2006/customXml" ds:itemID="{4DA9F3F7-67A0-4C7F-822F-C595B6B184F9}">
   <ds:schemaRefs>
     <ds:schemaRef ds:uri="http://schemas.openxmlformats.org/officeDocument/2006/bibliography"/>
   </ds:schemaRefs>

</xml_diff>